<commit_message>
updated README, and installation doc, added requirements.txt, refined notebook.
</commit_message>
<xml_diff>
--- a/05. Text Analysis/Topic Modeling.docx
+++ b/05. Text Analysis/Topic Modeling.docx
@@ -1,6 +1,6 @@
 
 <file path=word/document.xml><?xml version="1.0" encoding="utf-8"?>
-<w:document xmlns:wpc="http://schemas.microsoft.com/office/word/2010/wordprocessingCanvas" xmlns:mc="http://schemas.openxmlformats.org/markup-compatibility/2006" xmlns:o="urn:schemas-microsoft-com:office:office" xmlns:r="http://schemas.openxmlformats.org/officeDocument/2006/relationships" xmlns:m="http://schemas.openxmlformats.org/officeDocument/2006/math" xmlns:v="urn:schemas-microsoft-com:vml" xmlns:wp14="http://schemas.microsoft.com/office/word/2010/wordprocessingDrawing" xmlns:wp="http://schemas.openxmlformats.org/drawingml/2006/wordprocessingDrawing" xmlns:w10="urn:schemas-microsoft-com:office:word" xmlns:w="http://schemas.openxmlformats.org/wordprocessingml/2006/main" xmlns:w14="http://schemas.microsoft.com/office/word/2010/wordml" xmlns:w15="http://schemas.microsoft.com/office/word/2012/wordml" xmlns:wpg="http://schemas.microsoft.com/office/word/2010/wordprocessingGroup" xmlns:wpi="http://schemas.microsoft.com/office/word/2010/wordprocessingInk" xmlns:wne="http://schemas.microsoft.com/office/word/2006/wordml" xmlns:wps="http://schemas.microsoft.com/office/word/2010/wordprocessingShape" mc:Ignorable="w14 w15 wp14">
+<w:document xmlns:wpc="http://schemas.microsoft.com/office/word/2010/wordprocessingCanvas" xmlns:mo="http://schemas.microsoft.com/office/mac/office/2008/main" xmlns:mc="http://schemas.openxmlformats.org/markup-compatibility/2006" xmlns:mv="urn:schemas-microsoft-com:mac:vml" xmlns:o="urn:schemas-microsoft-com:office:office" xmlns:r="http://schemas.openxmlformats.org/officeDocument/2006/relationships" xmlns:m="http://schemas.openxmlformats.org/officeDocument/2006/math" xmlns:v="urn:schemas-microsoft-com:vml" xmlns:wp14="http://schemas.microsoft.com/office/word/2010/wordprocessingDrawing" xmlns:wp="http://schemas.openxmlformats.org/drawingml/2006/wordprocessingDrawing" xmlns:w10="urn:schemas-microsoft-com:office:word" xmlns:w="http://schemas.openxmlformats.org/wordprocessingml/2006/main" xmlns:w14="http://schemas.microsoft.com/office/word/2010/wordml" xmlns:w15="http://schemas.microsoft.com/office/word/2012/wordml" xmlns:wpg="http://schemas.microsoft.com/office/word/2010/wordprocessingGroup" xmlns:wpi="http://schemas.microsoft.com/office/word/2010/wordprocessingInk" xmlns:wne="http://schemas.microsoft.com/office/word/2006/wordml" xmlns:wps="http://schemas.microsoft.com/office/word/2010/wordprocessingShape" mc:Ignorable="w14 w15 wp14">
   <w:body>
     <w:sdt>
       <w:sdtPr>
@@ -21,7 +21,7 @@
             <mc:AlternateContent>
               <mc:Choice Requires="wps">
                 <w:drawing>
-                  <wp:anchor distT="0" distB="0" distL="182880" distR="182880" simplePos="0" relativeHeight="251659264" behindDoc="0" locked="0" layoutInCell="1" allowOverlap="1" wp14:anchorId="797256E2" wp14:editId="327C1F3A">
+                  <wp:anchor distT="0" distB="0" distL="182880" distR="182880" simplePos="0" relativeHeight="251659264" behindDoc="0" locked="0" layoutInCell="1" allowOverlap="1" wp14:anchorId="4C7F1408" wp14:editId="423055D7">
                     <wp:simplePos x="0" y="0"/>
                     <mc:AlternateContent>
                       <mc:Choice Requires="wp14">
@@ -47,7 +47,7 @@
                         </wp:positionV>
                       </mc:Fallback>
                     </mc:AlternateContent>
-                    <wp:extent cx="4695190" cy="1362710"/>
+                    <wp:extent cx="4695190" cy="1369060"/>
                     <wp:effectExtent l="0" t="0" r="10160" b="2540"/>
                     <wp:wrapSquare wrapText="bothSides"/>
                     <wp:docPr id="2" name="Text Box 131"/>
@@ -63,7 +63,7 @@
                           <wps:spPr>
                             <a:xfrm>
                               <a:off x="0" y="0"/>
-                              <a:ext cx="4695190" cy="1362710"/>
+                              <a:ext cx="4695190" cy="1369060"/>
                             </a:xfrm>
                             <a:prstGeom prst="rect">
                               <a:avLst/>
@@ -137,7 +137,6 @@
                                   <w:alias w:val="Subtitle"/>
                                   <w:tag w:val=""/>
                                   <w:id w:val="1078715104"/>
-                                  <w:showingPlcHdr/>
                                   <w:dataBinding w:prefixMappings="xmlns:ns0='http://purl.org/dc/elements/1.1/' xmlns:ns1='http://schemas.openxmlformats.org/package/2006/metadata/core-properties' " w:xpath="/ns1:coreProperties[1]/ns0:subject[1]" w:storeItemID="{6C3C8BC8-F283-45AE-878A-BAB7291924A1}"/>
                                   <w:text/>
                                 </w:sdtPr>
@@ -161,7 +160,7 @@
                                         <w:sz w:val="28"/>
                                         <w:szCs w:val="28"/>
                                       </w:rPr>
-                                      <w:t xml:space="preserve">     </w:t>
+                                      <w:t>Installation and setup guide</w:t>
                                     </w:r>
                                   </w:p>
                                 </w:sdtContent>
@@ -177,15 +176,6 @@
                                     <w:szCs w:val="24"/>
                                   </w:rPr>
                                 </w:pPr>
-                                <w:r>
-                                  <w:rPr>
-                                    <w:caps/>
-                                    <w:color w:val="4472C4" w:themeColor="accent5"/>
-                                    <w:sz w:val="24"/>
-                                    <w:szCs w:val="24"/>
-                                  </w:rPr>
-                                  <w:t>Author</w:t>
-                                </w:r>
                               </w:p>
                             </w:txbxContent>
                           </wps:txbx>
@@ -209,11 +199,11 @@
               </mc:Choice>
               <mc:Fallback>
                 <w:pict>
-                  <v:shapetype w14:anchorId="797256E2" id="_x0000_t202" coordsize="21600,21600" o:spt="202" path="m,l,21600r21600,l21600,xe">
+                  <v:shapetype w14:anchorId="4C7F1408" id="_x0000_t202" coordsize="21600,21600" o:spt="202" path="m0,0l0,21600,21600,21600,21600,0xe">
                     <v:stroke joinstyle="miter"/>
                     <v:path gradientshapeok="t" o:connecttype="rect"/>
                   </v:shapetype>
-                  <v:shape id="Text Box 131" o:spid="_x0000_s1026" type="#_x0000_t202" style="position:absolute;margin-left:0;margin-top:0;width:369.7pt;height:107.3pt;z-index:251659264;visibility:visible;mso-wrap-style:square;mso-width-percent:790;mso-height-percent:350;mso-left-percent:77;mso-top-percent:540;mso-wrap-distance-left:14.4pt;mso-wrap-distance-top:0;mso-wrap-distance-right:14.4pt;mso-wrap-distance-bottom:0;mso-position-horizontal-relative:margin;mso-position-vertical-relative:page;mso-width-percent:790;mso-height-percent:350;mso-left-percent:77;mso-top-percent:540;mso-width-relative:margin;mso-height-relative:page;v-text-anchor:top" o:gfxdata="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" filled="f" stroked="f" strokeweight=".5pt">
+                  <v:shape id="Text Box 131" o:spid="_x0000_s1026" type="#_x0000_t202" style="position:absolute;margin-left:0;margin-top:0;width:369.7pt;height:107.8pt;z-index:251659264;visibility:visible;mso-wrap-style:square;mso-width-percent:790;mso-height-percent:350;mso-left-percent:77;mso-top-percent:540;mso-wrap-distance-left:14.4pt;mso-wrap-distance-top:0;mso-wrap-distance-right:14.4pt;mso-wrap-distance-bottom:0;mso-position-horizontal-relative:margin;mso-position-vertical-relative:page;mso-width-percent:790;mso-height-percent:350;mso-left-percent:77;mso-top-percent:540;mso-width-relative:margin;mso-height-relative:page;v-text-anchor:top" o:gfxdata="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" filled="f" stroked="f" strokeweight=".5pt">
                     <v:path arrowok="t"/>
                     <v:textbox style="mso-fit-shape-to-text:t" inset="0,0,0,0">
                       <w:txbxContent>
@@ -264,7 +254,6 @@
                             <w:alias w:val="Subtitle"/>
                             <w:tag w:val=""/>
                             <w:id w:val="1078715104"/>
-                            <w:showingPlcHdr/>
                             <w:dataBinding w:prefixMappings="xmlns:ns0='http://purl.org/dc/elements/1.1/' xmlns:ns1='http://schemas.openxmlformats.org/package/2006/metadata/core-properties' " w:xpath="/ns1:coreProperties[1]/ns0:subject[1]" w:storeItemID="{6C3C8BC8-F283-45AE-878A-BAB7291924A1}"/>
                             <w:text/>
                           </w:sdtPr>
@@ -288,7 +277,7 @@
                                   <w:sz w:val="28"/>
                                   <w:szCs w:val="28"/>
                                 </w:rPr>
-                                <w:t xml:space="preserve">     </w:t>
+                                <w:t>Installation and setup guide</w:t>
                               </w:r>
                             </w:p>
                           </w:sdtContent>
@@ -304,15 +293,6 @@
                               <w:szCs w:val="24"/>
                             </w:rPr>
                           </w:pPr>
-                          <w:r>
-                            <w:rPr>
-                              <w:caps/>
-                              <w:color w:val="4472C4" w:themeColor="accent5"/>
-                              <w:sz w:val="24"/>
-                              <w:szCs w:val="24"/>
-                            </w:rPr>
-                            <w:t>Author</w:t>
-                          </w:r>
                         </w:p>
                       </w:txbxContent>
                     </v:textbox>
@@ -666,10 +646,7 @@
         <w:t xml:space="preserve">. </w:t>
       </w:r>
       <w:r>
-        <w:t>Text analysis is a valuable and growing field because much of the ‘data’ people share with each other is in the form of natural language. Sending an email to a college, writing a movie review, or delivering a speech are forms of data sharing via text. For example, an activist might write an option column for a local newspaper expressing his views on an issue. Social media outlets such as twitter allow users to share text data with their followers. Text analysis can be understood as the process of taking natural language and organizing its features in to be quantifiable.</w:t>
-      </w:r>
-      <w:r>
-        <w:t xml:space="preserve">  A</w:t>
+        <w:t>Text analysis is a valuable and growing field because much of the ‘data’ people share with each other is in the form of natural language. Sending an email to a college, writing a movie review, or delivering a speech are forms of data sharing via text. For example, an activist might write an option column for a local newspaper expressing his views on an issue. Social media outlets such as twitter allow users to share text data with their followers. Text analysis can be understood as the process of taking natural language and organizing its features in to be quantifiable.  A</w:t>
       </w:r>
       <w:r>
         <w:t xml:space="preserve"> researcher </w:t>
@@ -808,6 +785,418 @@
       </w:r>
     </w:p>
     <w:p>
+      <w:pPr>
+        <w:pStyle w:val="Heading2"/>
+      </w:pPr>
+      <w:r>
+        <w:t>On Mac OS</w:t>
+      </w:r>
+    </w:p>
+    <w:p>
+      <w:pPr>
+        <w:pStyle w:val="Heading3"/>
+      </w:pPr>
+      <w:r>
+        <w:t>Install Mallet</w:t>
+      </w:r>
+    </w:p>
+    <w:p>
+      <w:r>
+        <w:t xml:space="preserve">Download the tar.gz file </w:t>
+      </w:r>
+      <w:r>
+        <w:t xml:space="preserve">for the latest version of mallet (2.0.8RC3 at the time of this writing) </w:t>
+      </w:r>
+      <w:r>
+        <w:t xml:space="preserve">from </w:t>
+      </w:r>
+      <w:hyperlink r:id="rId6" w:history="1">
+        <w:r>
+          <w:rPr>
+            <w:rStyle w:val="Hyperlink"/>
+          </w:rPr>
+          <w:t>http://mallet.cs.umass.edu/download.php</w:t>
+        </w:r>
+      </w:hyperlink>
+      <w:r>
+        <w:t>:</w:t>
+      </w:r>
+    </w:p>
+    <w:p>
+      <w:r>
+        <w:rPr>
+          <w:noProof/>
+        </w:rPr>
+        <w:drawing>
+          <wp:inline distT="0" distB="0" distL="0" distR="0" wp14:anchorId="5359F843" wp14:editId="3D961667">
+            <wp:extent cx="5080635" cy="3026669"/>
+            <wp:effectExtent l="0" t="0" r="0" b="0"/>
+            <wp:docPr id="8" name="Picture 8" descr="../../../../../../Desktop/Screen%20Shot%202016-09-16%20at%201."/>
+            <wp:cNvGraphicFramePr>
+              <a:graphicFrameLocks xmlns:a="http://schemas.openxmlformats.org/drawingml/2006/main" noChangeAspect="1"/>
+            </wp:cNvGraphicFramePr>
+            <a:graphic xmlns:a="http://schemas.openxmlformats.org/drawingml/2006/main">
+              <a:graphicData uri="http://schemas.openxmlformats.org/drawingml/2006/picture">
+                <pic:pic xmlns:pic="http://schemas.openxmlformats.org/drawingml/2006/picture">
+                  <pic:nvPicPr>
+                    <pic:cNvPr id="0" name="Picture 1" descr="../../../../../../Desktop/Screen%20Shot%202016-09-16%20at%201."/>
+                    <pic:cNvPicPr>
+                      <a:picLocks noChangeAspect="1" noChangeArrowheads="1"/>
+                    </pic:cNvPicPr>
+                  </pic:nvPicPr>
+                  <pic:blipFill>
+                    <a:blip r:embed="rId7" cstate="print">
+                      <a:extLst>
+                        <a:ext uri="{28A0092B-C50C-407E-A947-70E740481C1C}">
+                          <a14:useLocalDpi xmlns:a14="http://schemas.microsoft.com/office/drawing/2010/main" val="0"/>
+                        </a:ext>
+                      </a:extLst>
+                    </a:blip>
+                    <a:srcRect/>
+                    <a:stretch>
+                      <a:fillRect/>
+                    </a:stretch>
+                  </pic:blipFill>
+                  <pic:spPr bwMode="auto">
+                    <a:xfrm>
+                      <a:off x="0" y="0"/>
+                      <a:ext cx="5085915" cy="3029814"/>
+                    </a:xfrm>
+                    <a:prstGeom prst="rect">
+                      <a:avLst/>
+                    </a:prstGeom>
+                    <a:noFill/>
+                    <a:ln>
+                      <a:noFill/>
+                    </a:ln>
+                  </pic:spPr>
+                </pic:pic>
+              </a:graphicData>
+            </a:graphic>
+          </wp:inline>
+        </w:drawing>
+      </w:r>
+    </w:p>
+    <w:p>
+      <w:r>
+        <w:lastRenderedPageBreak/>
+        <w:t>Next, we’ll uncompress and un-tar the downloaded tar.gz file.</w:t>
+      </w:r>
+      <w:r>
+        <w:t xml:space="preserve">  You can either just double-click the file in Finder or, in a command prompt in the folder where the tar.gz file was downloaded, enter the following command (using file name </w:t>
+      </w:r>
+      <w:r>
+        <w:t>mallet-2.0.8RC3.tar.gz</w:t>
+      </w:r>
+      <w:r>
+        <w:t xml:space="preserve"> as an example)</w:t>
+      </w:r>
+      <w:r>
+        <w:t>:</w:t>
+      </w:r>
+    </w:p>
+    <w:p>
+      <w:pPr>
+        <w:pStyle w:val="PlainText"/>
+        <w:ind w:left="720"/>
+      </w:pPr>
+      <w:r>
+        <w:t>t</w:t>
+      </w:r>
+      <w:r>
+        <w:t xml:space="preserve">ar –xvzf </w:t>
+      </w:r>
+      <w:r>
+        <w:t>mallet-2.0.8RC3.tar.gz</w:t>
+      </w:r>
+    </w:p>
+    <w:p>
+      <w:pPr>
+        <w:pStyle w:val="PlainText"/>
+      </w:pPr>
+    </w:p>
+    <w:p>
+      <w:r>
+        <w:t>This will result in a folder named after the version of the file (so for “</w:t>
+      </w:r>
+      <w:r>
+        <w:t>mallet-2.0.8RC3.tar.gz</w:t>
+      </w:r>
+      <w:r>
+        <w:t>”, there will be a folder named “mallet-2.0.8RC3”).  Change this folder’s name to just “mallet”</w:t>
+      </w:r>
+      <w:r>
+        <w:t>, and place it somewhere you can find it later – perhaps in your user directory so the path to the mallet folder would be “/Users/&lt;your_username&gt;/mallet”</w:t>
+      </w:r>
+      <w:r>
+        <w:t>.</w:t>
+      </w:r>
+    </w:p>
+    <w:p>
+      <w:pPr>
+        <w:pStyle w:val="Heading3"/>
+      </w:pPr>
+      <w:r>
+        <w:t>Install Java</w:t>
+      </w:r>
+    </w:p>
+    <w:p>
+      <w:r>
+        <w:t xml:space="preserve">From the Oracle Java download site, </w:t>
+      </w:r>
+      <w:hyperlink r:id="rId8" w:history="1">
+        <w:r>
+          <w:rPr>
+            <w:rStyle w:val="Hyperlink"/>
+          </w:rPr>
+          <w:t>http://www.oracle.com/technetwork/java/javase/downloads/index.html</w:t>
+        </w:r>
+      </w:hyperlink>
+      <w:r>
+        <w:t>,  download the latest version of the Java Development Kit (JDK).</w:t>
+      </w:r>
+    </w:p>
+    <w:p>
+      <w:r>
+        <w:t>Double-click the DMG archive that you downloaded, then run the installer inside.</w:t>
+      </w:r>
+    </w:p>
+    <w:p>
+      <w:r>
+        <w:t>One the installer has completed, to verify that you have Java installed, open a command prompt and type “java -version”.  You should see something like the following:</w:t>
+      </w:r>
+    </w:p>
+    <w:p>
+      <w:pPr>
+        <w:widowControl w:val="0"/>
+        <w:tabs>
+          <w:tab w:val="left" w:pos="560"/>
+          <w:tab w:val="left" w:pos="1120"/>
+          <w:tab w:val="left" w:pos="1680"/>
+          <w:tab w:val="left" w:pos="2240"/>
+          <w:tab w:val="left" w:pos="2800"/>
+          <w:tab w:val="left" w:pos="3360"/>
+          <w:tab w:val="left" w:pos="3920"/>
+          <w:tab w:val="left" w:pos="4480"/>
+          <w:tab w:val="left" w:pos="5040"/>
+          <w:tab w:val="left" w:pos="5600"/>
+          <w:tab w:val="left" w:pos="6160"/>
+          <w:tab w:val="left" w:pos="6720"/>
+        </w:tabs>
+        <w:autoSpaceDE w:val="0"/>
+        <w:autoSpaceDN w:val="0"/>
+        <w:adjustRightInd w:val="0"/>
+        <w:spacing w:after="0" w:line="240" w:lineRule="auto"/>
+        <w:rPr>
+          <w:rFonts w:ascii="Menlo" w:hAnsi="Menlo" w:cs="Menlo"/>
+          <w:color w:val="CDBE97"/>
+        </w:rPr>
+      </w:pPr>
+      <w:r>
+        <w:rPr>
+          <w:rFonts w:ascii="Menlo" w:hAnsi="Menlo" w:cs="Menlo"/>
+          <w:color w:val="CDBE97"/>
+        </w:rPr>
+        <w:t>java version "1.8.0_101"</w:t>
+      </w:r>
+    </w:p>
+    <w:p>
+      <w:pPr>
+        <w:widowControl w:val="0"/>
+        <w:tabs>
+          <w:tab w:val="left" w:pos="560"/>
+          <w:tab w:val="left" w:pos="1120"/>
+          <w:tab w:val="left" w:pos="1680"/>
+          <w:tab w:val="left" w:pos="2240"/>
+          <w:tab w:val="left" w:pos="2800"/>
+          <w:tab w:val="left" w:pos="3360"/>
+          <w:tab w:val="left" w:pos="3920"/>
+          <w:tab w:val="left" w:pos="4480"/>
+          <w:tab w:val="left" w:pos="5040"/>
+          <w:tab w:val="left" w:pos="5600"/>
+          <w:tab w:val="left" w:pos="6160"/>
+          <w:tab w:val="left" w:pos="6720"/>
+        </w:tabs>
+        <w:autoSpaceDE w:val="0"/>
+        <w:autoSpaceDN w:val="0"/>
+        <w:adjustRightInd w:val="0"/>
+        <w:spacing w:after="0" w:line="240" w:lineRule="auto"/>
+        <w:rPr>
+          <w:rFonts w:ascii="Menlo" w:hAnsi="Menlo" w:cs="Menlo"/>
+          <w:color w:val="CDBE97"/>
+        </w:rPr>
+      </w:pPr>
+      <w:r>
+        <w:rPr>
+          <w:rFonts w:ascii="Menlo" w:hAnsi="Menlo" w:cs="Menlo"/>
+          <w:color w:val="CDBE97"/>
+        </w:rPr>
+        <w:t>Java(TM) SE Runtime Environment (build 1.8.0_101-b13)</w:t>
+      </w:r>
+    </w:p>
+    <w:p>
+      <w:pPr>
+        <w:widowControl w:val="0"/>
+        <w:tabs>
+          <w:tab w:val="left" w:pos="560"/>
+          <w:tab w:val="left" w:pos="1120"/>
+          <w:tab w:val="left" w:pos="1680"/>
+          <w:tab w:val="left" w:pos="2240"/>
+          <w:tab w:val="left" w:pos="2800"/>
+          <w:tab w:val="left" w:pos="3360"/>
+          <w:tab w:val="left" w:pos="3920"/>
+          <w:tab w:val="left" w:pos="4480"/>
+          <w:tab w:val="left" w:pos="5040"/>
+          <w:tab w:val="left" w:pos="5600"/>
+          <w:tab w:val="left" w:pos="6160"/>
+          <w:tab w:val="left" w:pos="6720"/>
+        </w:tabs>
+        <w:autoSpaceDE w:val="0"/>
+        <w:autoSpaceDN w:val="0"/>
+        <w:adjustRightInd w:val="0"/>
+        <w:spacing w:after="0" w:line="240" w:lineRule="auto"/>
+        <w:rPr>
+          <w:rFonts w:ascii="Menlo" w:hAnsi="Menlo" w:cs="Menlo"/>
+          <w:color w:val="CDBE97"/>
+        </w:rPr>
+      </w:pPr>
+      <w:r>
+        <w:rPr>
+          <w:rFonts w:ascii="Menlo" w:hAnsi="Menlo" w:cs="Menlo"/>
+          <w:color w:val="CDBE97"/>
+        </w:rPr>
+        <w:t>Java HotSpot(TM) 64-Bit Server VM (build 25.101-b13, mixed mode)</w:t>
+      </w:r>
+    </w:p>
+    <w:p/>
+    <w:p>
+      <w:r>
+        <w:t>If you see a line that says:</w:t>
+      </w:r>
+    </w:p>
+    <w:p>
+      <w:r>
+        <w:rPr>
+          <w:rFonts w:ascii="Menlo" w:hAnsi="Menlo" w:cs="Menlo"/>
+          <w:color w:val="CDBE97"/>
+        </w:rPr>
+        <w:t>No Java runtime present, requesting install.</w:t>
+      </w:r>
+    </w:p>
+    <w:p>
+      <w:r>
+        <w:t>And a window like this:</w:t>
+      </w:r>
+    </w:p>
+    <w:p>
+      <w:r>
+        <w:rPr>
+          <w:noProof/>
+        </w:rPr>
+        <w:drawing>
+          <wp:inline distT="0" distB="0" distL="0" distR="0" wp14:anchorId="14B67E71" wp14:editId="2A927597">
+            <wp:extent cx="5943600" cy="3030220"/>
+            <wp:effectExtent l="0" t="0" r="0" b="0"/>
+            <wp:docPr id="9" name="Picture 9" descr="../../../../../../Desktop/Screen%20Shot%202016-09-16%20at%204."/>
+            <wp:cNvGraphicFramePr>
+              <a:graphicFrameLocks xmlns:a="http://schemas.openxmlformats.org/drawingml/2006/main" noChangeAspect="1"/>
+            </wp:cNvGraphicFramePr>
+            <a:graphic xmlns:a="http://schemas.openxmlformats.org/drawingml/2006/main">
+              <a:graphicData uri="http://schemas.openxmlformats.org/drawingml/2006/picture">
+                <pic:pic xmlns:pic="http://schemas.openxmlformats.org/drawingml/2006/picture">
+                  <pic:nvPicPr>
+                    <pic:cNvPr id="0" name="Picture 2" descr="../../../../../../Desktop/Screen%20Shot%202016-09-16%20at%204."/>
+                    <pic:cNvPicPr>
+                      <a:picLocks noChangeAspect="1" noChangeArrowheads="1"/>
+                    </pic:cNvPicPr>
+                  </pic:nvPicPr>
+                  <pic:blipFill>
+                    <a:blip r:embed="rId9">
+                      <a:extLst>
+                        <a:ext uri="{28A0092B-C50C-407E-A947-70E740481C1C}">
+                          <a14:useLocalDpi xmlns:a14="http://schemas.microsoft.com/office/drawing/2010/main" val="0"/>
+                        </a:ext>
+                      </a:extLst>
+                    </a:blip>
+                    <a:srcRect/>
+                    <a:stretch>
+                      <a:fillRect/>
+                    </a:stretch>
+                  </pic:blipFill>
+                  <pic:spPr bwMode="auto">
+                    <a:xfrm>
+                      <a:off x="0" y="0"/>
+                      <a:ext cx="5943600" cy="3030220"/>
+                    </a:xfrm>
+                    <a:prstGeom prst="rect">
+                      <a:avLst/>
+                    </a:prstGeom>
+                    <a:noFill/>
+                    <a:ln>
+                      <a:noFill/>
+                    </a:ln>
+                  </pic:spPr>
+                </pic:pic>
+              </a:graphicData>
+            </a:graphic>
+          </wp:inline>
+        </w:drawing>
+      </w:r>
+    </w:p>
+    <w:p>
+      <w:r>
+        <w:lastRenderedPageBreak/>
+        <w:t>You don’t have java installed (and you don’t want to install the Java version the “More Info” button will offer you</w:t>
+      </w:r>
+      <w:r>
+        <w:t>, from Apple – it is very old</w:t>
+      </w:r>
+      <w:r>
+        <w:t>).  Make sure that you’ve installed the latest Java Development Kit from Oracle, and not just a Java Runtime Environment (JRE).</w:t>
+      </w:r>
+    </w:p>
+    <w:p>
+      <w:pPr>
+        <w:pStyle w:val="Heading2"/>
+      </w:pPr>
+      <w:r>
+        <w:t>On Windows</w:t>
+      </w:r>
+    </w:p>
+    <w:p>
+      <w:pPr>
+        <w:rPr>
+          <w:b/>
+        </w:rPr>
+      </w:pPr>
+      <w:r>
+        <w:rPr>
+          <w:b/>
+        </w:rPr>
+        <w:t>Download the zip file from</w:t>
+      </w:r>
+      <w:r>
+        <w:rPr>
+          <w:b/>
+        </w:rPr>
+        <w:t xml:space="preserve"> </w:t>
+      </w:r>
+      <w:hyperlink r:id="rId10" w:history="1">
+        <w:r>
+          <w:rPr>
+            <w:rStyle w:val="Hyperlink"/>
+          </w:rPr>
+          <w:t>http://mallet.cs.umass.edu/download.php</w:t>
+        </w:r>
+      </w:hyperlink>
+      <w:r>
+        <w:rPr>
+          <w:b/>
+        </w:rPr>
+        <w:t>:</w:t>
+      </w:r>
+    </w:p>
+    <w:p>
       <w:r>
         <w:rPr>
           <w:noProof/>
@@ -815,7 +1204,7 @@
         <mc:AlternateContent>
           <mc:Choice Requires="wps">
             <w:drawing>
-              <wp:anchor distT="0" distB="0" distL="114300" distR="114300" simplePos="0" relativeHeight="251660288" behindDoc="0" locked="0" layoutInCell="1" allowOverlap="1">
+              <wp:anchor distT="0" distB="0" distL="114300" distR="114300" simplePos="0" relativeHeight="251660288" behindDoc="0" locked="0" layoutInCell="1" allowOverlap="1" wp14:anchorId="41E6551E" wp14:editId="3C5C48B9">
                 <wp:simplePos x="0" y="0"/>
                 <wp:positionH relativeFrom="column">
                   <wp:posOffset>2349795</wp:posOffset>
@@ -887,7 +1276,7 @@
           <w:noProof/>
         </w:rPr>
         <w:drawing>
-          <wp:inline distT="0" distB="0" distL="0" distR="0" wp14:anchorId="6F1E33B2" wp14:editId="1AEF5063">
+          <wp:inline distT="0" distB="0" distL="0" distR="0" wp14:anchorId="3B5EBF78" wp14:editId="3CE42567">
             <wp:extent cx="4348716" cy="3221355"/>
             <wp:effectExtent l="19050" t="19050" r="13970" b="17145"/>
             <wp:docPr id="1" name="Picture 1"/>
@@ -902,7 +1291,7 @@
                     <pic:cNvPicPr/>
                   </pic:nvPicPr>
                   <pic:blipFill rotWithShape="1">
-                    <a:blip r:embed="rId6"/>
+                    <a:blip r:embed="rId11"/>
                     <a:srcRect t="3577" r="26826" b="6082"/>
                     <a:stretch/>
                   </pic:blipFill>
@@ -934,28 +1323,6 @@
     </w:p>
     <w:p>
       <w:pPr>
-        <w:rPr>
-          <w:b/>
-        </w:rPr>
-      </w:pPr>
-      <w:r>
-        <w:rPr>
-          <w:b/>
-        </w:rPr>
-        <w:t xml:space="preserve">Download the zip file from </w:t>
-      </w:r>
-      <w:hyperlink r:id="rId7" w:history="1">
-        <w:r>
-          <w:rPr>
-            <w:rStyle w:val="Hyperlink"/>
-            <w:b/>
-          </w:rPr>
-          <w:t>http://mallet.cs.umass.edu/index.php</w:t>
-        </w:r>
-      </w:hyperlink>
-    </w:p>
-    <w:p>
-      <w:pPr>
         <w:ind w:firstLine="720"/>
       </w:pPr>
       <w:r>
@@ -967,11 +1334,10 @@
         <w:rPr>
           <w:noProof/>
         </w:rPr>
-        <w:lastRenderedPageBreak/>
         <mc:AlternateContent>
           <mc:Choice Requires="wps">
             <w:drawing>
-              <wp:anchor distT="0" distB="0" distL="114300" distR="114300" simplePos="0" relativeHeight="251662336" behindDoc="0" locked="0" layoutInCell="1" allowOverlap="1" wp14:anchorId="7605324D" wp14:editId="40679B60">
+              <wp:anchor distT="0" distB="0" distL="114300" distR="114300" simplePos="0" relativeHeight="251662336" behindDoc="0" locked="0" layoutInCell="1" allowOverlap="1" wp14:anchorId="177BACD9" wp14:editId="7EA2BECB">
                 <wp:simplePos x="0" y="0"/>
                 <wp:positionH relativeFrom="column">
                   <wp:posOffset>2094230</wp:posOffset>
@@ -1049,7 +1415,7 @@
           <w:noProof/>
         </w:rPr>
         <w:drawing>
-          <wp:inline distT="0" distB="0" distL="0" distR="0" wp14:anchorId="2F500139" wp14:editId="2B4BB928">
+          <wp:inline distT="0" distB="0" distL="0" distR="0" wp14:anchorId="447E7A44" wp14:editId="43255ABE">
             <wp:extent cx="5943600" cy="1403350"/>
             <wp:effectExtent l="19050" t="19050" r="19050" b="25400"/>
             <wp:docPr id="4" name="Picture 4"/>
@@ -1064,7 +1430,7 @@
                     <pic:cNvPicPr/>
                   </pic:nvPicPr>
                   <pic:blipFill>
-                    <a:blip r:embed="rId8"/>
+                    <a:blip r:embed="rId12"/>
                     <a:stretch>
                       <a:fillRect/>
                     </a:stretch>
@@ -1111,28 +1477,48 @@
     </w:p>
     <w:p>
       <w:pPr>
+        <w:pStyle w:val="Heading1"/>
+      </w:pPr>
+      <w:r>
+        <w:t>Using Mallet</w:t>
+      </w:r>
+    </w:p>
+    <w:p>
+      <w:pPr>
         <w:ind w:firstLine="720"/>
       </w:pPr>
       <w:r>
         <w:t xml:space="preserve">Using Mallet is not like using </w:t>
       </w:r>
       <w:r>
+        <w:t xml:space="preserve">graphical user interface (GUI) </w:t>
+      </w:r>
+      <w:r>
         <w:t xml:space="preserve">applications like Microsoft Word </w:t>
       </w:r>
       <w:r>
-        <w:t>or MySQL Workbench. There is no</w:t>
-      </w:r>
-      <w:r>
-        <w:t xml:space="preserve"> user interface to open and use Mallet. Instead, Mallet is similar to a python module where</w:t>
-      </w:r>
-      <w:r>
-        <w:t xml:space="preserve"> we interact with M</w:t>
-      </w:r>
-      <w:r>
-        <w:t>allet and it</w:t>
-      </w:r>
-      <w:r>
-        <w:t xml:space="preserve">s features with code and commands. In this chapter’s notebook, it will be explained how to use python to communicate with mallet. But first, it is necessary to know where the batch file of mallet is located. </w:t>
+        <w:t xml:space="preserve">or MySQL Workbench. </w:t>
+      </w:r>
+      <w:r>
+        <w:t xml:space="preserve"> Mallet has no user interface that one opens </w:t>
+      </w:r>
+      <w:r>
+        <w:t>and use</w:t>
+      </w:r>
+      <w:r>
+        <w:t>s</w:t>
+      </w:r>
+      <w:r>
+        <w:t>.</w:t>
+      </w:r>
+      <w:r>
+        <w:t xml:space="preserve"> </w:t>
+      </w:r>
+      <w:r>
+        <w:t xml:space="preserve"> Instead, Mallet is</w:t>
+      </w:r>
+      <w:r>
+        <w:t xml:space="preserve"> a command line program.  To use Mallet, you run the “mallet” executable in your computer’s command shell, and you pass the “mallet” command parameters to tell it what to do.</w:t>
       </w:r>
     </w:p>
     <w:p>
@@ -1140,22 +1526,75 @@
         <w:ind w:firstLine="720"/>
       </w:pPr>
       <w:r>
-        <w:t xml:space="preserve">A batch file is essentially the main piece of code that allows us to access all of mallets features and abilities. By calling the batch file, we can then call mallet commands. Just like how python understands python commands, mallet understands mallet commands.  </w:t>
-      </w:r>
-      <w:r>
-        <w:t>From the main mallet folder, t</w:t>
-      </w:r>
-      <w:r>
-        <w:t xml:space="preserve">he batch file for mallet is located </w:t>
-      </w:r>
-      <w:r>
-        <w:t xml:space="preserve">at </w:t>
-      </w:r>
-      <w:r>
-        <w:t>"mallet\bin\mallet</w:t>
-      </w:r>
-      <w:r>
-        <w:t>"</w:t>
+        <w:lastRenderedPageBreak/>
+        <w:t>This chapter’s notebook explains</w:t>
+      </w:r>
+      <w:r>
+        <w:t xml:space="preserve"> how to use </w:t>
+      </w:r>
+      <w:r>
+        <w:t>P</w:t>
+      </w:r>
+      <w:r>
+        <w:t xml:space="preserve">ython to </w:t>
+      </w:r>
+      <w:r>
+        <w:t>run the “mallet” command without needing a command shell.  In order for this to work, however, you’ll need to know the full path to the mallet command.</w:t>
+      </w:r>
+    </w:p>
+    <w:p>
+      <w:pPr>
+        <w:ind w:firstLine="720"/>
+      </w:pPr>
+      <w:r>
+        <w:t xml:space="preserve">A </w:t>
+      </w:r>
+      <w:r>
+        <w:t>command line program is a small program that can accept parameters and that uses the values of parameters passed to it to tell mallet what features the user is trying to make use of.  Mallet has a series of actions it can perform</w:t>
+      </w:r>
+      <w:r>
+        <w:t>.</w:t>
+      </w:r>
+      <w:r>
+        <w:t xml:space="preserve">  When we run the mallet command line program, we tell it which action we want it to perform, and details of how we want it to perform that action.  It receives the parameters we pass it and converts those into correct calls to the requested action.</w:t>
+      </w:r>
+    </w:p>
+    <w:p>
+      <w:pPr>
+        <w:ind w:firstLine="720"/>
+      </w:pPr>
+      <w:r>
+        <w:t>The</w:t>
+      </w:r>
+      <w:r>
+        <w:t xml:space="preserve"> </w:t>
+      </w:r>
+      <w:r>
+        <w:t>“</w:t>
+      </w:r>
+      <w:r>
+        <w:t>mallet</w:t>
+      </w:r>
+      <w:r>
+        <w:t>” command line program</w:t>
+      </w:r>
+      <w:r>
+        <w:t xml:space="preserve"> is located </w:t>
+      </w:r>
+      <w:r>
+        <w:t>inside the “mallet” folder you just downloaded and installed, in the “bin” folder</w:t>
+      </w:r>
+      <w:r>
+        <w:t xml:space="preserve">.  The relative path is </w:t>
+      </w:r>
+      <w:r>
+        <w:t>“mallet/bin/mallet”</w:t>
+      </w:r>
+      <w:r>
+        <w:t xml:space="preserve"> on both Windows and Mac OS.  The absolute path (needed for the notebook), is different depending on your operating system</w:t>
+      </w:r>
+      <w:r>
+        <w:t>.</w:t>
       </w:r>
     </w:p>
     <w:p>
@@ -1166,7 +1605,7 @@
         <mc:AlternateContent>
           <mc:Choice Requires="wps">
             <w:drawing>
-              <wp:anchor distT="0" distB="0" distL="114300" distR="114300" simplePos="0" relativeHeight="251664384" behindDoc="0" locked="0" layoutInCell="1" allowOverlap="1" wp14:anchorId="02714E71" wp14:editId="4FDAFBE6">
+              <wp:anchor distT="0" distB="0" distL="114300" distR="114300" simplePos="0" relativeHeight="251664384" behindDoc="0" locked="0" layoutInCell="1" allowOverlap="1" wp14:anchorId="0B171546" wp14:editId="0F97E7A3">
                 <wp:simplePos x="0" y="0"/>
                 <wp:positionH relativeFrom="margin">
                   <wp:posOffset>60163</wp:posOffset>
@@ -1246,7 +1685,7 @@
           <w:noProof/>
         </w:rPr>
         <w:drawing>
-          <wp:inline distT="0" distB="0" distL="0" distR="0" wp14:anchorId="287CD19B" wp14:editId="5781DDB5">
+          <wp:inline distT="0" distB="0" distL="0" distR="0" wp14:anchorId="519E1D73" wp14:editId="39DC9853">
             <wp:extent cx="5943600" cy="3114040"/>
             <wp:effectExtent l="19050" t="19050" r="19050" b="10160"/>
             <wp:docPr id="6" name="Picture 6"/>
@@ -1261,7 +1700,7 @@
                     <pic:cNvPicPr/>
                   </pic:nvPicPr>
                   <pic:blipFill>
-                    <a:blip r:embed="rId9"/>
+                    <a:blip r:embed="rId13"/>
                     <a:stretch>
                       <a:fillRect/>
                     </a:stretch>
@@ -1303,18 +1742,82 @@
         <w:rPr>
           <w:b/>
         </w:rPr>
-        <w:t>he batch file. The batch file must be</w:t>
+        <w:t xml:space="preserve">he </w:t>
       </w:r>
       <w:r>
         <w:rPr>
           <w:b/>
         </w:rPr>
-        <w:t xml:space="preserve"> called before any mallet commands. </w:t>
+        <w:t>“mallet” command line program on windows.</w:t>
+      </w:r>
+    </w:p>
+    <w:p>
+      <w:pPr>
+        <w:pStyle w:val="Heading2"/>
+      </w:pPr>
+      <w:r>
+        <w:t>On Mac OS</w:t>
+      </w:r>
+    </w:p>
+    <w:p>
+      <w:r>
+        <w:t>On Mac, if you installed mallet in your user’s home directory, the complete path to the “mallet” command line program would be:</w:t>
+      </w:r>
+    </w:p>
+    <w:p>
+      <w:pPr>
+        <w:pStyle w:val="PlainText"/>
+        <w:ind w:left="720"/>
+      </w:pPr>
+      <w:r>
+        <w:t>/Users/&lt;your_username&gt;/mallet/bin/mallet</w:t>
+      </w:r>
+      <w:r>
+        <w:t xml:space="preserve"> </w:t>
+      </w:r>
+      <w:r>
+        <w:t>&lt;mallet_command&gt;</w:t>
       </w:r>
     </w:p>
     <w:p/>
     <w:p>
       <w:r>
+        <w:t>So if your username is “jonathanmorgan”, the path to mallet would be:</w:t>
+      </w:r>
+    </w:p>
+    <w:p>
+      <w:pPr>
+        <w:pStyle w:val="PlainText"/>
+        <w:ind w:left="720"/>
+      </w:pPr>
+      <w:r>
+        <w:t>/Users/</w:t>
+      </w:r>
+      <w:r>
+        <w:t>jonathanmorgan</w:t>
+      </w:r>
+      <w:r>
+        <w:t>/mallet/bin/mallet</w:t>
+      </w:r>
+      <w:r>
+        <w:t xml:space="preserve"> </w:t>
+      </w:r>
+      <w:r>
+        <w:t>&lt;mallet_command&gt;</w:t>
+      </w:r>
+    </w:p>
+    <w:p/>
+    <w:p>
+      <w:pPr>
+        <w:pStyle w:val="Heading2"/>
+      </w:pPr>
+      <w:r>
+        <w:lastRenderedPageBreak/>
+        <w:t>On Windows</w:t>
+      </w:r>
+    </w:p>
+    <w:p>
+      <w:r>
         <w:t xml:space="preserve">The complete path to this batch file </w:t>
       </w:r>
       <w:r>
@@ -1344,40 +1847,52 @@
     </w:p>
     <w:p>
       <w:pPr>
-        <w:ind w:left="360"/>
-      </w:pPr>
-      <w:r>
-        <w:lastRenderedPageBreak/>
+        <w:pStyle w:val="PlainText"/>
+        <w:ind w:left="720"/>
+      </w:pPr>
+      <w:r>
         <w:t xml:space="preserve">&gt; </w:t>
       </w:r>
       <w:r>
-        <w:t>C:\mallet\bin\</w:t>
-      </w:r>
-      <w:proofErr w:type="gramStart"/>
-      <w:r>
-        <w:t>mallet  &lt;</w:t>
-      </w:r>
-      <w:proofErr w:type="gramEnd"/>
-      <w:r>
-        <w:t xml:space="preserve">Mallet Command Here&gt; </w:t>
-      </w:r>
-    </w:p>
-    <w:p>
-      <w:r>
-        <w:t>T</w:t>
-      </w:r>
-      <w:r>
-        <w:t>his</w:t>
-      </w:r>
-      <w:r>
-        <w:t xml:space="preserve"> method of calling mallet will be used frequently in the chapter </w:t>
-      </w:r>
-    </w:p>
-    <w:p>
-      <w:r>
-        <w:t xml:space="preserve">If you are interested in learning more about mallet and how to use mallet from the command line, this link is a great tutorial </w:t>
-      </w:r>
-      <w:hyperlink r:id="rId10" w:history="1">
+        <w:t>C:\mallet\bi</w:t>
+      </w:r>
+      <w:r>
+        <w:t xml:space="preserve">n\mallet </w:t>
+      </w:r>
+      <w:r>
+        <w:t>&lt;mallet_command&gt;</w:t>
+      </w:r>
+    </w:p>
+    <w:p>
+      <w:pPr>
+        <w:pStyle w:val="PlainText"/>
+      </w:pPr>
+    </w:p>
+    <w:p>
+      <w:pPr>
+        <w:pStyle w:val="Heading2"/>
+      </w:pPr>
+      <w:r>
+        <w:t>Learning More</w:t>
+      </w:r>
+    </w:p>
+    <w:p>
+      <w:r>
+        <w:t xml:space="preserve">If you are interested in </w:t>
+      </w:r>
+      <w:r>
+        <w:t>more detailed instructions on installing and using mallet (including ways to make the command easier to use)</w:t>
+      </w:r>
+      <w:r>
+        <w:t>, this link is a great tutorial</w:t>
+      </w:r>
+      <w:r>
+        <w:t>:</w:t>
+      </w:r>
+      <w:r>
+        <w:t xml:space="preserve"> </w:t>
+      </w:r>
+      <w:hyperlink r:id="rId14" w:history="1">
         <w:r>
           <w:rPr>
             <w:rStyle w:val="Hyperlink"/>
@@ -1440,32 +1955,70 @@
         <w:t>attempt</w:t>
       </w:r>
       <w:r>
-        <w:t xml:space="preserve"> to use the –help </w:t>
+        <w:t xml:space="preserve"> to use the --</w:t>
+      </w:r>
+      <w:r>
+        <w:t xml:space="preserve">help </w:t>
       </w:r>
       <w:r>
         <w:t xml:space="preserve">option on a Mallet command. </w:t>
       </w:r>
-      <w:bookmarkStart w:id="3" w:name="_GoBack"/>
-      <w:bookmarkEnd w:id="3"/>
-    </w:p>
-    <w:p>
-      <w:r>
-        <w:t>Open a command window and type the path to your mallet batch file, the mallet command “</w:t>
+    </w:p>
+    <w:p>
+      <w:pPr>
+        <w:ind w:firstLine="720"/>
+      </w:pPr>
+      <w:r>
+        <w:t>The mallet command itself is structured as such:</w:t>
+      </w:r>
+    </w:p>
+    <w:p>
+      <w:pPr>
+        <w:pStyle w:val="PlainText"/>
+        <w:ind w:left="720"/>
+      </w:pPr>
+      <w:r>
+        <w:t>mallet &lt;mallet_command&gt; &lt;command_parameters&gt;</w:t>
+      </w:r>
+    </w:p>
+    <w:p>
+      <w:pPr>
+        <w:pStyle w:val="PlainText"/>
+      </w:pPr>
+    </w:p>
+    <w:p>
+      <w:pPr>
+        <w:ind w:firstLine="720"/>
+      </w:pPr>
+      <w:r>
+        <w:t>Mallet offers a number of commands, including “import-dir”, “train-topics”, and “infer-topics”.  Each of these can then accept a number of different parameters to tell them how to do their work.  This command syntax is discussed in greater detail in the workbook.</w:t>
+      </w:r>
+      <w:r>
+        <w:t xml:space="preserve">  To test, we will call the “import-dir” command, passing it the “--help” parameter to tell it we want to see help output</w:t>
+      </w:r>
+      <w:r>
+        <w:t xml:space="preserve"> (“--help” tells you all the available parameters for a given command – a good one to remember when using mallet)</w:t>
+      </w:r>
+      <w:r>
+        <w:t>.</w:t>
+      </w:r>
+    </w:p>
+    <w:p>
+      <w:pPr>
+        <w:ind w:firstLine="720"/>
+      </w:pPr>
+      <w:r>
+        <w:t>To do this, o</w:t>
+      </w:r>
+      <w:r>
+        <w:t>pen a command window and type the path to your mallet batch file, the mallet command “</w:t>
       </w:r>
       <w:r>
         <w:rPr>
           <w:i/>
         </w:rPr>
-        <w:t>import-</w:t>
-      </w:r>
-      <w:proofErr w:type="spellStart"/>
-      <w:r>
-        <w:rPr>
-          <w:i/>
-        </w:rPr>
-        <w:t>dir</w:t>
-      </w:r>
-      <w:proofErr w:type="spellEnd"/>
+        <w:t>import-dir</w:t>
+      </w:r>
       <w:r>
         <w:t xml:space="preserve">” and the </w:t>
       </w:r>
@@ -1489,42 +2042,56 @@
       <w:r>
         <w:t>,</w:t>
       </w:r>
-    </w:p>
-    <w:p>
-      <w:pPr>
-        <w:ind w:firstLine="720"/>
-      </w:pPr>
-      <w:r>
-        <w:t xml:space="preserve"> &gt; C:\mallet\bin\</w:t>
-      </w:r>
-      <w:proofErr w:type="gramStart"/>
-      <w:r>
-        <w:t>mallet  import</w:t>
-      </w:r>
-      <w:proofErr w:type="gramEnd"/>
-      <w:r>
-        <w:t>-</w:t>
-      </w:r>
-      <w:proofErr w:type="spellStart"/>
-      <w:r>
-        <w:t>dir</w:t>
-      </w:r>
-      <w:proofErr w:type="spellEnd"/>
-      <w:r>
-        <w:t xml:space="preserve"> –help</w:t>
-      </w:r>
-    </w:p>
-    <w:p>
-      <w:r>
-        <w:t>If this command returns the help documentation for the command “import-</w:t>
-      </w:r>
-      <w:proofErr w:type="spellStart"/>
-      <w:r>
-        <w:t>dir</w:t>
-      </w:r>
-      <w:proofErr w:type="spellEnd"/>
-      <w:r>
-        <w:t xml:space="preserve">” then you have successfully installed mallet and </w:t>
+      <w:r>
+        <w:t xml:space="preserve"> on windows, if you installed mallet in the root of the C drive:</w:t>
+      </w:r>
+    </w:p>
+    <w:p>
+      <w:pPr>
+        <w:pStyle w:val="PlainText"/>
+        <w:ind w:left="720"/>
+      </w:pPr>
+      <w:r>
+        <w:t xml:space="preserve">&gt; C:\mallet\bin\mallet </w:t>
+      </w:r>
+      <w:r>
+        <w:t>import-dir --</w:t>
+      </w:r>
+      <w:r>
+        <w:t>help</w:t>
+      </w:r>
+    </w:p>
+    <w:p/>
+    <w:p>
+      <w:r>
+        <w:t>Or on a mac, if you installed mallet in your user directory, and your username is “jonathanmorgan”:</w:t>
+      </w:r>
+    </w:p>
+    <w:p>
+      <w:pPr>
+        <w:pStyle w:val="PlainText"/>
+        <w:ind w:left="720"/>
+      </w:pPr>
+      <w:r>
+        <w:t xml:space="preserve">$ </w:t>
+      </w:r>
+      <w:r>
+        <w:t>/Users/</w:t>
+      </w:r>
+      <w:r>
+        <w:t>jonathanmorgan</w:t>
+      </w:r>
+      <w:r>
+        <w:t>/mallet/bin/mallet import-dir</w:t>
+      </w:r>
+      <w:r>
+        <w:t xml:space="preserve"> --help</w:t>
+      </w:r>
+    </w:p>
+    <w:p/>
+    <w:p>
+      <w:r>
+        <w:t xml:space="preserve">If this command returns the help documentation for the command “import-dir” then you have successfully installed mallet and </w:t>
       </w:r>
       <w:r>
         <w:t>identified</w:t>
@@ -1532,8 +2099,15 @@
       <w:r>
         <w:t xml:space="preserve"> the location of the batch file.</w:t>
       </w:r>
-    </w:p>
-    <w:p/>
+      <w:r>
+        <w:t xml:space="preserve">  If not, make sure you got the path to the mallet program correct, and that you didn’t misspell the command or the parameter.</w:t>
+      </w:r>
+      <w:r>
+        <w:t xml:space="preserve">  If you see an error message similar to “file not found”, you likely have the wrong path.  If you get an error about not being able to find “java”, you likely don’t have the Java Development Kit (JDK) installed.</w:t>
+      </w:r>
+      <w:bookmarkStart w:id="3" w:name="_GoBack"/>
+      <w:bookmarkEnd w:id="3"/>
+    </w:p>
     <w:sectPr>
       <w:pgSz w:w="12240" w:h="15840"/>
       <w:pgMar w:top="1440" w:right="1440" w:bottom="1440" w:left="1440" w:header="720" w:footer="720" w:gutter="0"/>
@@ -1545,8 +2119,333 @@
 </file>
 
 <file path=word/numbering.xml><?xml version="1.0" encoding="utf-8"?>
-<w:numbering xmlns:wpc="http://schemas.microsoft.com/office/word/2010/wordprocessingCanvas" xmlns:mc="http://schemas.openxmlformats.org/markup-compatibility/2006" xmlns:o="urn:schemas-microsoft-com:office:office" xmlns:r="http://schemas.openxmlformats.org/officeDocument/2006/relationships" xmlns:m="http://schemas.openxmlformats.org/officeDocument/2006/math" xmlns:v="urn:schemas-microsoft-com:vml" xmlns:wp14="http://schemas.microsoft.com/office/word/2010/wordprocessingDrawing" xmlns:wp="http://schemas.openxmlformats.org/drawingml/2006/wordprocessingDrawing" xmlns:w10="urn:schemas-microsoft-com:office:word" xmlns:w="http://schemas.openxmlformats.org/wordprocessingml/2006/main" xmlns:w14="http://schemas.microsoft.com/office/word/2010/wordml" xmlns:w15="http://schemas.microsoft.com/office/word/2012/wordml" xmlns:wpg="http://schemas.microsoft.com/office/word/2010/wordprocessingGroup" xmlns:wpi="http://schemas.microsoft.com/office/word/2010/wordprocessingInk" xmlns:wne="http://schemas.microsoft.com/office/word/2006/wordml" xmlns:wps="http://schemas.microsoft.com/office/word/2010/wordprocessingShape" mc:Ignorable="w14 w15 wp14">
-  <w:abstractNum w:abstractNumId="0" w15:restartNumberingAfterBreak="0">
+<w:numbering xmlns:wpc="http://schemas.microsoft.com/office/word/2010/wordprocessingCanvas" xmlns:mo="http://schemas.microsoft.com/office/mac/office/2008/main" xmlns:mc="http://schemas.openxmlformats.org/markup-compatibility/2006" xmlns:mv="urn:schemas-microsoft-com:mac:vml" xmlns:o="urn:schemas-microsoft-com:office:office" xmlns:r="http://schemas.openxmlformats.org/officeDocument/2006/relationships" xmlns:m="http://schemas.openxmlformats.org/officeDocument/2006/math" xmlns:v="urn:schemas-microsoft-com:vml" xmlns:wp14="http://schemas.microsoft.com/office/word/2010/wordprocessingDrawing" xmlns:wp="http://schemas.openxmlformats.org/drawingml/2006/wordprocessingDrawing" xmlns:w10="urn:schemas-microsoft-com:office:word" xmlns:w="http://schemas.openxmlformats.org/wordprocessingml/2006/main" xmlns:w14="http://schemas.microsoft.com/office/word/2010/wordml" xmlns:w15="http://schemas.microsoft.com/office/word/2012/wordml" xmlns:wpg="http://schemas.microsoft.com/office/word/2010/wordprocessingGroup" xmlns:wpi="http://schemas.microsoft.com/office/word/2010/wordprocessingInk" xmlns:wne="http://schemas.microsoft.com/office/word/2006/wordml" xmlns:wps="http://schemas.microsoft.com/office/word/2010/wordprocessingShape" mc:Ignorable="w14 w15 wp14">
+  <w:abstractNum w:abstractNumId="0">
+    <w:nsid w:val="FFFFFF1D"/>
+    <w:multiLevelType w:val="multilevel"/>
+    <w:tmpl w:val="308E3F3E"/>
+    <w:lvl w:ilvl="0">
+      <w:start w:val="1"/>
+      <w:numFmt w:val="bullet"/>
+      <w:lvlText w:val=""/>
+      <w:lvlJc w:val="left"/>
+      <w:pPr>
+        <w:tabs>
+          <w:tab w:val="num" w:pos="0"/>
+        </w:tabs>
+        <w:ind w:left="0" w:firstLine="0"/>
+      </w:pPr>
+      <w:rPr>
+        <w:rFonts w:ascii="Symbol" w:hAnsi="Symbol" w:hint="default"/>
+      </w:rPr>
+    </w:lvl>
+    <w:lvl w:ilvl="1">
+      <w:start w:val="1"/>
+      <w:numFmt w:val="bullet"/>
+      <w:lvlText w:val=""/>
+      <w:lvlJc w:val="left"/>
+      <w:pPr>
+        <w:tabs>
+          <w:tab w:val="num" w:pos="720"/>
+        </w:tabs>
+        <w:ind w:left="1080" w:hanging="360"/>
+      </w:pPr>
+      <w:rPr>
+        <w:rFonts w:ascii="Symbol" w:hAnsi="Symbol" w:hint="default"/>
+      </w:rPr>
+    </w:lvl>
+    <w:lvl w:ilvl="2">
+      <w:start w:val="1"/>
+      <w:numFmt w:val="bullet"/>
+      <w:lvlText w:val="o"/>
+      <w:lvlJc w:val="left"/>
+      <w:pPr>
+        <w:tabs>
+          <w:tab w:val="num" w:pos="1440"/>
+        </w:tabs>
+        <w:ind w:left="1800" w:hanging="360"/>
+      </w:pPr>
+      <w:rPr>
+        <w:rFonts w:ascii="Courier New" w:hAnsi="Courier New" w:cs="Courier New" w:hint="default"/>
+      </w:rPr>
+    </w:lvl>
+    <w:lvl w:ilvl="3">
+      <w:start w:val="1"/>
+      <w:numFmt w:val="bullet"/>
+      <w:lvlText w:val=""/>
+      <w:lvlJc w:val="left"/>
+      <w:pPr>
+        <w:tabs>
+          <w:tab w:val="num" w:pos="2160"/>
+        </w:tabs>
+        <w:ind w:left="2520" w:hanging="360"/>
+      </w:pPr>
+      <w:rPr>
+        <w:rFonts w:ascii="Wingdings" w:hAnsi="Wingdings" w:hint="default"/>
+      </w:rPr>
+    </w:lvl>
+    <w:lvl w:ilvl="4">
+      <w:start w:val="1"/>
+      <w:numFmt w:val="bullet"/>
+      <w:lvlText w:val=""/>
+      <w:lvlJc w:val="left"/>
+      <w:pPr>
+        <w:tabs>
+          <w:tab w:val="num" w:pos="2880"/>
+        </w:tabs>
+        <w:ind w:left="3240" w:hanging="360"/>
+      </w:pPr>
+      <w:rPr>
+        <w:rFonts w:ascii="Wingdings" w:hAnsi="Wingdings" w:hint="default"/>
+      </w:rPr>
+    </w:lvl>
+    <w:lvl w:ilvl="5">
+      <w:start w:val="1"/>
+      <w:numFmt w:val="bullet"/>
+      <w:lvlText w:val=""/>
+      <w:lvlJc w:val="left"/>
+      <w:pPr>
+        <w:tabs>
+          <w:tab w:val="num" w:pos="3600"/>
+        </w:tabs>
+        <w:ind w:left="3960" w:hanging="360"/>
+      </w:pPr>
+      <w:rPr>
+        <w:rFonts w:ascii="Symbol" w:hAnsi="Symbol" w:hint="default"/>
+      </w:rPr>
+    </w:lvl>
+    <w:lvl w:ilvl="6">
+      <w:start w:val="1"/>
+      <w:numFmt w:val="bullet"/>
+      <w:lvlText w:val="o"/>
+      <w:lvlJc w:val="left"/>
+      <w:pPr>
+        <w:tabs>
+          <w:tab w:val="num" w:pos="4320"/>
+        </w:tabs>
+        <w:ind w:left="4680" w:hanging="360"/>
+      </w:pPr>
+      <w:rPr>
+        <w:rFonts w:ascii="Courier New" w:hAnsi="Courier New" w:cs="Courier New" w:hint="default"/>
+      </w:rPr>
+    </w:lvl>
+    <w:lvl w:ilvl="7">
+      <w:start w:val="1"/>
+      <w:numFmt w:val="bullet"/>
+      <w:lvlText w:val=""/>
+      <w:lvlJc w:val="left"/>
+      <w:pPr>
+        <w:tabs>
+          <w:tab w:val="num" w:pos="5040"/>
+        </w:tabs>
+        <w:ind w:left="5400" w:hanging="360"/>
+      </w:pPr>
+      <w:rPr>
+        <w:rFonts w:ascii="Wingdings" w:hAnsi="Wingdings" w:hint="default"/>
+      </w:rPr>
+    </w:lvl>
+    <w:lvl w:ilvl="8">
+      <w:start w:val="1"/>
+      <w:numFmt w:val="bullet"/>
+      <w:lvlText w:val=""/>
+      <w:lvlJc w:val="left"/>
+      <w:pPr>
+        <w:tabs>
+          <w:tab w:val="num" w:pos="5760"/>
+        </w:tabs>
+        <w:ind w:left="6120" w:hanging="360"/>
+      </w:pPr>
+      <w:rPr>
+        <w:rFonts w:ascii="Wingdings" w:hAnsi="Wingdings" w:hint="default"/>
+      </w:rPr>
+    </w:lvl>
+  </w:abstractNum>
+  <w:abstractNum w:abstractNumId="1">
+    <w:nsid w:val="FFFFFF7C"/>
+    <w:multiLevelType w:val="singleLevel"/>
+    <w:tmpl w:val="75E06FE0"/>
+    <w:lvl w:ilvl="0">
+      <w:start w:val="1"/>
+      <w:numFmt w:val="decimal"/>
+      <w:lvlText w:val="%1."/>
+      <w:lvlJc w:val="left"/>
+      <w:pPr>
+        <w:tabs>
+          <w:tab w:val="num" w:pos="1800"/>
+        </w:tabs>
+        <w:ind w:left="1800" w:hanging="360"/>
+      </w:pPr>
+    </w:lvl>
+  </w:abstractNum>
+  <w:abstractNum w:abstractNumId="2">
+    <w:nsid w:val="FFFFFF7D"/>
+    <w:multiLevelType w:val="singleLevel"/>
+    <w:tmpl w:val="6B2E5804"/>
+    <w:lvl w:ilvl="0">
+      <w:start w:val="1"/>
+      <w:numFmt w:val="decimal"/>
+      <w:lvlText w:val="%1."/>
+      <w:lvlJc w:val="left"/>
+      <w:pPr>
+        <w:tabs>
+          <w:tab w:val="num" w:pos="1440"/>
+        </w:tabs>
+        <w:ind w:left="1440" w:hanging="360"/>
+      </w:pPr>
+    </w:lvl>
+  </w:abstractNum>
+  <w:abstractNum w:abstractNumId="3">
+    <w:nsid w:val="FFFFFF7E"/>
+    <w:multiLevelType w:val="singleLevel"/>
+    <w:tmpl w:val="FE2C9716"/>
+    <w:lvl w:ilvl="0">
+      <w:start w:val="1"/>
+      <w:numFmt w:val="decimal"/>
+      <w:lvlText w:val="%1."/>
+      <w:lvlJc w:val="left"/>
+      <w:pPr>
+        <w:tabs>
+          <w:tab w:val="num" w:pos="1080"/>
+        </w:tabs>
+        <w:ind w:left="1080" w:hanging="360"/>
+      </w:pPr>
+    </w:lvl>
+  </w:abstractNum>
+  <w:abstractNum w:abstractNumId="4">
+    <w:nsid w:val="FFFFFF7F"/>
+    <w:multiLevelType w:val="singleLevel"/>
+    <w:tmpl w:val="954C0640"/>
+    <w:lvl w:ilvl="0">
+      <w:start w:val="1"/>
+      <w:numFmt w:val="decimal"/>
+      <w:lvlText w:val="%1."/>
+      <w:lvlJc w:val="left"/>
+      <w:pPr>
+        <w:tabs>
+          <w:tab w:val="num" w:pos="720"/>
+        </w:tabs>
+        <w:ind w:left="720" w:hanging="360"/>
+      </w:pPr>
+    </w:lvl>
+  </w:abstractNum>
+  <w:abstractNum w:abstractNumId="5">
+    <w:nsid w:val="FFFFFF80"/>
+    <w:multiLevelType w:val="singleLevel"/>
+    <w:tmpl w:val="771E2FEE"/>
+    <w:lvl w:ilvl="0">
+      <w:start w:val="1"/>
+      <w:numFmt w:val="bullet"/>
+      <w:lvlText w:val=""/>
+      <w:lvlJc w:val="left"/>
+      <w:pPr>
+        <w:tabs>
+          <w:tab w:val="num" w:pos="1800"/>
+        </w:tabs>
+        <w:ind w:left="1800" w:hanging="360"/>
+      </w:pPr>
+      <w:rPr>
+        <w:rFonts w:ascii="Symbol" w:hAnsi="Symbol" w:hint="default"/>
+      </w:rPr>
+    </w:lvl>
+  </w:abstractNum>
+  <w:abstractNum w:abstractNumId="6">
+    <w:nsid w:val="FFFFFF81"/>
+    <w:multiLevelType w:val="singleLevel"/>
+    <w:tmpl w:val="0FD0E0C0"/>
+    <w:lvl w:ilvl="0">
+      <w:start w:val="1"/>
+      <w:numFmt w:val="bullet"/>
+      <w:lvlText w:val=""/>
+      <w:lvlJc w:val="left"/>
+      <w:pPr>
+        <w:tabs>
+          <w:tab w:val="num" w:pos="1440"/>
+        </w:tabs>
+        <w:ind w:left="1440" w:hanging="360"/>
+      </w:pPr>
+      <w:rPr>
+        <w:rFonts w:ascii="Symbol" w:hAnsi="Symbol" w:hint="default"/>
+      </w:rPr>
+    </w:lvl>
+  </w:abstractNum>
+  <w:abstractNum w:abstractNumId="7">
+    <w:nsid w:val="FFFFFF82"/>
+    <w:multiLevelType w:val="singleLevel"/>
+    <w:tmpl w:val="E364056A"/>
+    <w:lvl w:ilvl="0">
+      <w:start w:val="1"/>
+      <w:numFmt w:val="bullet"/>
+      <w:lvlText w:val=""/>
+      <w:lvlJc w:val="left"/>
+      <w:pPr>
+        <w:tabs>
+          <w:tab w:val="num" w:pos="1080"/>
+        </w:tabs>
+        <w:ind w:left="1080" w:hanging="360"/>
+      </w:pPr>
+      <w:rPr>
+        <w:rFonts w:ascii="Symbol" w:hAnsi="Symbol" w:hint="default"/>
+      </w:rPr>
+    </w:lvl>
+  </w:abstractNum>
+  <w:abstractNum w:abstractNumId="8">
+    <w:nsid w:val="FFFFFF83"/>
+    <w:multiLevelType w:val="singleLevel"/>
+    <w:tmpl w:val="19A051D2"/>
+    <w:lvl w:ilvl="0">
+      <w:start w:val="1"/>
+      <w:numFmt w:val="bullet"/>
+      <w:lvlText w:val=""/>
+      <w:lvlJc w:val="left"/>
+      <w:pPr>
+        <w:tabs>
+          <w:tab w:val="num" w:pos="720"/>
+        </w:tabs>
+        <w:ind w:left="720" w:hanging="360"/>
+      </w:pPr>
+      <w:rPr>
+        <w:rFonts w:ascii="Symbol" w:hAnsi="Symbol" w:hint="default"/>
+      </w:rPr>
+    </w:lvl>
+  </w:abstractNum>
+  <w:abstractNum w:abstractNumId="9">
+    <w:nsid w:val="FFFFFF88"/>
+    <w:multiLevelType w:val="singleLevel"/>
+    <w:tmpl w:val="0346EA0C"/>
+    <w:lvl w:ilvl="0">
+      <w:start w:val="1"/>
+      <w:numFmt w:val="decimal"/>
+      <w:lvlText w:val="%1."/>
+      <w:lvlJc w:val="left"/>
+      <w:pPr>
+        <w:tabs>
+          <w:tab w:val="num" w:pos="360"/>
+        </w:tabs>
+        <w:ind w:left="360" w:hanging="360"/>
+      </w:pPr>
+    </w:lvl>
+  </w:abstractNum>
+  <w:abstractNum w:abstractNumId="10">
+    <w:nsid w:val="FFFFFF89"/>
+    <w:multiLevelType w:val="singleLevel"/>
+    <w:tmpl w:val="37308110"/>
+    <w:lvl w:ilvl="0">
+      <w:start w:val="1"/>
+      <w:numFmt w:val="bullet"/>
+      <w:lvlText w:val=""/>
+      <w:lvlJc w:val="left"/>
+      <w:pPr>
+        <w:tabs>
+          <w:tab w:val="num" w:pos="360"/>
+        </w:tabs>
+        <w:ind w:left="360" w:hanging="360"/>
+      </w:pPr>
+      <w:rPr>
+        <w:rFonts w:ascii="Symbol" w:hAnsi="Symbol" w:hint="default"/>
+      </w:rPr>
+    </w:lvl>
+  </w:abstractNum>
+  <w:abstractNum w:abstractNumId="11">
     <w:nsid w:val="2B7F50DC"/>
     <w:multiLevelType w:val="hybridMultilevel"/>
     <w:tmpl w:val="F6465E1A"/>
@@ -1658,7 +2557,7 @@
       </w:rPr>
     </w:lvl>
   </w:abstractNum>
-  <w:abstractNum w:abstractNumId="1" w15:restartNumberingAfterBreak="0">
+  <w:abstractNum w:abstractNumId="12">
     <w:nsid w:val="65C21F8F"/>
     <w:multiLevelType w:val="hybridMultilevel"/>
     <w:tmpl w:val="237A54E8"/>
@@ -1771,10 +2670,43 @@
     </w:lvl>
   </w:abstractNum>
   <w:num w:numId="1">
+    <w:abstractNumId w:val="12"/>
+  </w:num>
+  <w:num w:numId="2">
+    <w:abstractNumId w:val="11"/>
+  </w:num>
+  <w:num w:numId="3">
+    <w:abstractNumId w:val="0"/>
+  </w:num>
+  <w:num w:numId="4">
     <w:abstractNumId w:val="1"/>
   </w:num>
-  <w:num w:numId="2">
-    <w:abstractNumId w:val="0"/>
+  <w:num w:numId="5">
+    <w:abstractNumId w:val="2"/>
+  </w:num>
+  <w:num w:numId="6">
+    <w:abstractNumId w:val="3"/>
+  </w:num>
+  <w:num w:numId="7">
+    <w:abstractNumId w:val="4"/>
+  </w:num>
+  <w:num w:numId="8">
+    <w:abstractNumId w:val="9"/>
+  </w:num>
+  <w:num w:numId="9">
+    <w:abstractNumId w:val="5"/>
+  </w:num>
+  <w:num w:numId="10">
+    <w:abstractNumId w:val="6"/>
+  </w:num>
+  <w:num w:numId="11">
+    <w:abstractNumId w:val="7"/>
+  </w:num>
+  <w:num w:numId="12">
+    <w:abstractNumId w:val="8"/>
+  </w:num>
+  <w:num w:numId="13">
+    <w:abstractNumId w:val="10"/>
   </w:num>
 </w:numbering>
 </file>
@@ -1796,7 +2728,7 @@
       </w:pPr>
     </w:pPrDefault>
   </w:docDefaults>
-  <w:latentStyles w:defLockedState="0" w:defUIPriority="99" w:defSemiHidden="0" w:defUnhideWhenUsed="0" w:defQFormat="0" w:count="371">
+  <w:latentStyles w:defLockedState="0" w:defUIPriority="99" w:defSemiHidden="0" w:defUnhideWhenUsed="0" w:defQFormat="0" w:count="382">
     <w:lsdException w:name="Normal" w:uiPriority="0" w:qFormat="1"/>
     <w:lsdException w:name="heading 1" w:uiPriority="9" w:qFormat="1"/>
     <w:lsdException w:name="heading 2" w:semiHidden="1" w:uiPriority="9" w:unhideWhenUsed="1" w:qFormat="1"/>
@@ -1902,7 +2834,6 @@
     <w:lsdException w:name="HTML Sample" w:semiHidden="1" w:unhideWhenUsed="1"/>
     <w:lsdException w:name="HTML Typewriter" w:semiHidden="1" w:unhideWhenUsed="1"/>
     <w:lsdException w:name="HTML Variable" w:semiHidden="1" w:unhideWhenUsed="1"/>
-    <w:lsdException w:name="Normal Table" w:semiHidden="1" w:unhideWhenUsed="1"/>
     <w:lsdException w:name="annotation subject" w:semiHidden="1" w:unhideWhenUsed="1"/>
     <w:lsdException w:name="No List" w:semiHidden="1" w:unhideWhenUsed="1"/>
     <w:lsdException w:name="Outline List 1" w:semiHidden="1" w:unhideWhenUsed="1"/>
@@ -1948,11 +2879,9 @@
     <w:lsdException w:name="Table Subtle 1" w:semiHidden="1" w:unhideWhenUsed="1"/>
     <w:lsdException w:name="Table Subtle 2" w:semiHidden="1" w:unhideWhenUsed="1"/>
     <w:lsdException w:name="Table Web 1" w:semiHidden="1" w:unhideWhenUsed="1"/>
-    <w:lsdException w:name="Table Web 2" w:semiHidden="1" w:unhideWhenUsed="1"/>
     <w:lsdException w:name="Table Web 3" w:semiHidden="1" w:unhideWhenUsed="1"/>
     <w:lsdException w:name="Balloon Text" w:semiHidden="1" w:unhideWhenUsed="1"/>
     <w:lsdException w:name="Table Grid" w:uiPriority="39"/>
-    <w:lsdException w:name="Table Theme" w:semiHidden="1" w:unhideWhenUsed="1"/>
     <w:lsdException w:name="Placeholder Text" w:semiHidden="1"/>
     <w:lsdException w:name="No Spacing" w:uiPriority="1" w:qFormat="1"/>
     <w:lsdException w:name="Light Shading" w:uiPriority="60"/>
@@ -2168,6 +3097,8 @@
     <w:lsdException w:name="List Table 5 Dark Accent 6" w:uiPriority="50"/>
     <w:lsdException w:name="List Table 6 Colorful Accent 6" w:uiPriority="51"/>
     <w:lsdException w:name="List Table 7 Colorful Accent 6" w:uiPriority="52"/>
+    <w:lsdException w:name="Mention" w:semiHidden="1" w:unhideWhenUsed="1"/>
+    <w:lsdException w:name="Smart Hyperlink" w:semiHidden="1" w:unhideWhenUsed="1"/>
   </w:latentStyles>
   <w:style w:type="paragraph" w:default="1" w:styleId="Normal">
     <w:name w:val="Normal"/>
@@ -2192,6 +3123,50 @@
       <w:color w:val="2E74B5" w:themeColor="accent1" w:themeShade="BF"/>
       <w:sz w:val="32"/>
       <w:szCs w:val="32"/>
+    </w:rPr>
+  </w:style>
+  <w:style w:type="paragraph" w:styleId="Heading2">
+    <w:name w:val="heading 2"/>
+    <w:basedOn w:val="Normal"/>
+    <w:next w:val="Normal"/>
+    <w:link w:val="Heading2Char"/>
+    <w:uiPriority w:val="9"/>
+    <w:unhideWhenUsed/>
+    <w:qFormat/>
+    <w:rsid w:val="00C15FA6"/>
+    <w:pPr>
+      <w:keepNext/>
+      <w:keepLines/>
+      <w:spacing w:before="40" w:after="0"/>
+      <w:outlineLvl w:val="1"/>
+    </w:pPr>
+    <w:rPr>
+      <w:rFonts w:asciiTheme="majorHAnsi" w:eastAsiaTheme="majorEastAsia" w:hAnsiTheme="majorHAnsi" w:cstheme="majorBidi"/>
+      <w:color w:val="2E74B5" w:themeColor="accent1" w:themeShade="BF"/>
+      <w:sz w:val="26"/>
+      <w:szCs w:val="26"/>
+    </w:rPr>
+  </w:style>
+  <w:style w:type="paragraph" w:styleId="Heading3">
+    <w:name w:val="heading 3"/>
+    <w:basedOn w:val="Normal"/>
+    <w:next w:val="Normal"/>
+    <w:link w:val="Heading3Char"/>
+    <w:uiPriority w:val="9"/>
+    <w:unhideWhenUsed/>
+    <w:qFormat/>
+    <w:rsid w:val="00BC5F04"/>
+    <w:pPr>
+      <w:keepNext/>
+      <w:keepLines/>
+      <w:spacing w:before="40" w:after="0"/>
+      <w:outlineLvl w:val="2"/>
+    </w:pPr>
+    <w:rPr>
+      <w:rFonts w:asciiTheme="majorHAnsi" w:eastAsiaTheme="majorEastAsia" w:hAnsiTheme="majorHAnsi" w:cstheme="majorBidi"/>
+      <w:color w:val="1F4D78" w:themeColor="accent1" w:themeShade="7F"/>
+      <w:sz w:val="24"/>
+      <w:szCs w:val="24"/>
     </w:rPr>
   </w:style>
   <w:style w:type="character" w:default="1" w:styleId="DefaultParagraphFont">
@@ -2296,6 +3271,72 @@
       <w:ind w:left="720"/>
       <w:contextualSpacing/>
     </w:pPr>
+  </w:style>
+  <w:style w:type="character" w:styleId="FollowedHyperlink">
+    <w:name w:val="FollowedHyperlink"/>
+    <w:basedOn w:val="DefaultParagraphFont"/>
+    <w:uiPriority w:val="99"/>
+    <w:semiHidden/>
+    <w:unhideWhenUsed/>
+    <w:rsid w:val="00134FC1"/>
+    <w:rPr>
+      <w:color w:val="954F72" w:themeColor="followedHyperlink"/>
+      <w:u w:val="single"/>
+    </w:rPr>
+  </w:style>
+  <w:style w:type="character" w:customStyle="1" w:styleId="Heading2Char">
+    <w:name w:val="Heading 2 Char"/>
+    <w:basedOn w:val="DefaultParagraphFont"/>
+    <w:link w:val="Heading2"/>
+    <w:uiPriority w:val="9"/>
+    <w:rsid w:val="00C15FA6"/>
+    <w:rPr>
+      <w:rFonts w:asciiTheme="majorHAnsi" w:eastAsiaTheme="majorEastAsia" w:hAnsiTheme="majorHAnsi" w:cstheme="majorBidi"/>
+      <w:color w:val="2E74B5" w:themeColor="accent1" w:themeShade="BF"/>
+      <w:sz w:val="26"/>
+      <w:szCs w:val="26"/>
+    </w:rPr>
+  </w:style>
+  <w:style w:type="paragraph" w:styleId="PlainText">
+    <w:name w:val="Plain Text"/>
+    <w:basedOn w:val="Normal"/>
+    <w:link w:val="PlainTextChar"/>
+    <w:uiPriority w:val="99"/>
+    <w:unhideWhenUsed/>
+    <w:rsid w:val="00C93CDB"/>
+    <w:pPr>
+      <w:spacing w:after="0" w:line="240" w:lineRule="auto"/>
+    </w:pPr>
+    <w:rPr>
+      <w:rFonts w:ascii="Courier" w:hAnsi="Courier"/>
+      <w:sz w:val="21"/>
+      <w:szCs w:val="21"/>
+    </w:rPr>
+  </w:style>
+  <w:style w:type="character" w:customStyle="1" w:styleId="PlainTextChar">
+    <w:name w:val="Plain Text Char"/>
+    <w:basedOn w:val="DefaultParagraphFont"/>
+    <w:link w:val="PlainText"/>
+    <w:uiPriority w:val="99"/>
+    <w:rsid w:val="00C93CDB"/>
+    <w:rPr>
+      <w:rFonts w:ascii="Courier" w:hAnsi="Courier"/>
+      <w:sz w:val="21"/>
+      <w:szCs w:val="21"/>
+    </w:rPr>
+  </w:style>
+  <w:style w:type="character" w:customStyle="1" w:styleId="Heading3Char">
+    <w:name w:val="Heading 3 Char"/>
+    <w:basedOn w:val="DefaultParagraphFont"/>
+    <w:link w:val="Heading3"/>
+    <w:uiPriority w:val="9"/>
+    <w:rsid w:val="00BC5F04"/>
+    <w:rPr>
+      <w:rFonts w:asciiTheme="majorHAnsi" w:eastAsiaTheme="majorEastAsia" w:hAnsiTheme="majorHAnsi" w:cstheme="majorBidi"/>
+      <w:color w:val="1F4D78" w:themeColor="accent1" w:themeShade="7F"/>
+      <w:sz w:val="24"/>
+      <w:szCs w:val="24"/>
+    </w:rPr>
   </w:style>
 </w:styles>
 </file>

</xml_diff>